<commit_message>
Report 1 draft pdf version
</commit_message>
<xml_diff>
--- a/Databse Report.docx
+++ b/Databse Report.docx
@@ -22275,6 +22275,8 @@
           <w:sz w:val="24"/>
         </w:rPr>
       </w:pPr>
+      <w:bookmarkStart w:id="0" w:name="_GoBack"/>
+      <w:bookmarkEnd w:id="0"/>
     </w:p>
     <w:p>
       <w:pPr>
@@ -22284,17 +22286,6 @@
           <w:sz w:val="24"/>
         </w:rPr>
       </w:pPr>
-    </w:p>
-    <w:p>
-      <w:pPr>
-        <w:spacing w:line="360" w:lineRule="auto"/>
-        <w:jc w:val="both"/>
-        <w:rPr>
-          <w:sz w:val="24"/>
-        </w:rPr>
-      </w:pPr>
-      <w:bookmarkStart w:id="0" w:name="_GoBack"/>
-      <w:bookmarkEnd w:id="0"/>
     </w:p>
     <w:sectPr>
       <w:pgSz w:w="11907" w:h="16839" w:code="9"/>

</xml_diff>

<commit_message>
Report 1 draft docFile
</commit_message>
<xml_diff>
--- a/Databse Report.docx
+++ b/Databse Report.docx
@@ -22278,15 +22278,6 @@
       <w:bookmarkStart w:id="0" w:name="_GoBack"/>
       <w:bookmarkEnd w:id="0"/>
     </w:p>
-    <w:p>
-      <w:pPr>
-        <w:spacing w:line="360" w:lineRule="auto"/>
-        <w:jc w:val="both"/>
-        <w:rPr>
-          <w:sz w:val="24"/>
-        </w:rPr>
-      </w:pPr>
-    </w:p>
     <w:sectPr>
       <w:pgSz w:w="11907" w:h="16839" w:code="9"/>
       <w:pgMar w:top="1440" w:right="1440" w:bottom="1440" w:left="1800" w:header="720" w:footer="720" w:gutter="0"/>

</xml_diff>